<commit_message>
templates do word atualizados
</commit_message>
<xml_diff>
--- a/BoasPraticasService/templates/POP1.docx
+++ b/BoasPraticasService/templates/POP1.docx
@@ -43,33 +43,15 @@
           <w:sz w:val="48"/>
           <w:szCs w:val="48"/>
         </w:rPr>
-        <w:t>POP – Higienização do Reservatório de Água</w:t>
-      </w:r>
-    </w:p>
-    <w:p>
-      <w:pPr>
-        <w:jc w:val="center"/>
-        <w:rPr>
-          <w:rFonts w:cs="Arial"/>
-          <w:szCs w:val="24"/>
-        </w:rPr>
-      </w:pPr>
-    </w:p>
-    <w:p>
-      <w:pPr>
-        <w:jc w:val="center"/>
-        <w:rPr>
-          <w:rFonts w:cs="Arial"/>
-          <w:szCs w:val="24"/>
-        </w:rPr>
-      </w:pPr>
+        <w:t>POP – Higienização d</w:t>
+      </w:r>
       <w:r>
         <w:rPr>
           <w:rFonts w:cs="Arial"/>
           <w:sz w:val="48"/>
           <w:szCs w:val="48"/>
         </w:rPr>
-        <w:t xml:space="preserve">Revisão </w:t>
+        <w:t>e</w:t>
       </w:r>
       <w:r>
         <w:rPr>
@@ -77,26 +59,33 @@
           <w:sz w:val="48"/>
           <w:szCs w:val="48"/>
         </w:rPr>
-        <w:t>rev0</w:t>
-      </w:r>
-    </w:p>
-    <w:p>
-      <w:pPr>
-        <w:jc w:val="center"/>
-        <w:rPr>
-          <w:rFonts w:cs="Arial"/>
-          <w:szCs w:val="24"/>
-        </w:rPr>
-      </w:pPr>
-    </w:p>
-    <w:p>
-      <w:pPr>
-        <w:jc w:val="center"/>
+        <w:t xml:space="preserve"> </w:t>
+      </w:r>
+      <w:r>
         <w:rPr>
           <w:rFonts w:cs="Arial"/>
           <w:sz w:val="48"/>
           <w:szCs w:val="48"/>
         </w:rPr>
+        <w:t>Instalações, Equipamentos e Móveis</w:t>
+      </w:r>
+    </w:p>
+    <w:p>
+      <w:pPr>
+        <w:jc w:val="center"/>
+        <w:rPr>
+          <w:rFonts w:cs="Arial"/>
+          <w:szCs w:val="24"/>
+        </w:rPr>
+      </w:pPr>
+    </w:p>
+    <w:p>
+      <w:pPr>
+        <w:jc w:val="center"/>
+        <w:rPr>
+          <w:rFonts w:cs="Arial"/>
+          <w:szCs w:val="24"/>
+        </w:rPr>
       </w:pPr>
       <w:r>
         <w:rPr>
@@ -104,34 +93,65 @@
           <w:sz w:val="48"/>
           <w:szCs w:val="48"/>
         </w:rPr>
-        <w:t>{0resposta}</w:t>
-      </w:r>
-    </w:p>
-    <w:p>
-      <w:pPr>
-        <w:jc w:val="center"/>
+        <w:t>Revisão {0rev}</w:t>
+      </w:r>
+      <w:r>
         <w:rPr>
           <w:rFonts w:cs="Arial"/>
           <w:sz w:val="48"/>
           <w:szCs w:val="48"/>
         </w:rPr>
-      </w:pPr>
-      <w:proofErr w:type="gramStart"/>
-      <w:r>
+        <w:t xml:space="preserve"> </w:t>
+      </w:r>
+    </w:p>
+    <w:p>
+      <w:pPr>
+        <w:jc w:val="center"/>
+        <w:rPr>
+          <w:rFonts w:cs="Arial"/>
+          <w:szCs w:val="24"/>
+        </w:rPr>
+      </w:pPr>
+    </w:p>
+    <w:p>
+      <w:pPr>
+        <w:jc w:val="center"/>
         <w:rPr>
           <w:rFonts w:cs="Arial"/>
           <w:sz w:val="48"/>
           <w:szCs w:val="48"/>
         </w:rPr>
-        <w:t>logomarca</w:t>
-      </w:r>
-      <w:proofErr w:type="gramEnd"/>
+      </w:pPr>
+      <w:r>
+        <w:rPr>
+          <w:rFonts w:cs="Arial"/>
+          <w:sz w:val="48"/>
+          <w:szCs w:val="48"/>
+        </w:rPr>
+        <w:t>{5resposta}</w:t>
+      </w:r>
     </w:p>
     <w:p>
       <w:pPr>
         <w:rPr>
           <w:rFonts w:cs="Arial"/>
           <w:szCs w:val="24"/>
+        </w:rPr>
+      </w:pPr>
+    </w:p>
+    <w:p>
+      <w:pPr>
+        <w:rPr>
+          <w:rFonts w:cs="Arial"/>
+          <w:u w:val="single"/>
+        </w:rPr>
+      </w:pPr>
+    </w:p>
+    <w:p>
+      <w:pPr>
+        <w:rPr>
+          <w:rFonts w:cs="Arial"/>
+          <w:u w:val="single"/>
         </w:rPr>
       </w:pPr>
     </w:p>
@@ -292,7 +312,12 @@
         <w:pStyle w:val="Ttulo1"/>
       </w:pPr>
       <w:r>
-        <w:t>descrição dos procedimentos</w:t>
+        <w:t>descrição dos procediment</w:t>
+      </w:r>
+      <w:bookmarkStart w:id="0" w:name="_GoBack"/>
+      <w:bookmarkEnd w:id="0"/>
+      <w:r>
+        <w:t>os</w:t>
       </w:r>
     </w:p>
     <w:p>
@@ -439,6 +464,7 @@
           <w:headerReference w:type="first" r:id="rId10"/>
           <w:pgSz w:w="12240" w:h="15840"/>
           <w:pgMar w:top="1440" w:right="1440" w:bottom="1440" w:left="1440" w:header="720" w:footer="720" w:gutter="0"/>
+          <w:pgNumType w:start="0"/>
           <w:cols w:space="720"/>
           <w:titlePg/>
           <w:docGrid w:linePitch="360"/>
@@ -447,8 +473,6 @@
       <w:r>
         <w:t>{14resposta}</w:t>
       </w:r>
-      <w:bookmarkStart w:id="0" w:name="_GoBack"/>
-      <w:bookmarkEnd w:id="0"/>
     </w:p>
     <w:p/>
     <w:sectPr>
@@ -656,9 +680,9 @@
       <w:tblLook w:val="04A0" w:firstRow="1" w:lastRow="0" w:firstColumn="1" w:lastColumn="0" w:noHBand="0" w:noVBand="1"/>
     </w:tblPr>
     <w:tblGrid>
-      <w:gridCol w:w="1606"/>
-      <w:gridCol w:w="5517"/>
-      <w:gridCol w:w="2227"/>
+      <w:gridCol w:w="1625"/>
+      <w:gridCol w:w="5510"/>
+      <w:gridCol w:w="2215"/>
     </w:tblGrid>
     <w:tr>
       <w:tc>
@@ -687,7 +711,7 @@
             <w:rPr>
               <w:rFonts w:ascii="Calibri" w:hAnsi="Calibri"/>
             </w:rPr>
-            <w:t>cab1</w:t>
+            <w:t>{5resposta}</w:t>
           </w:r>
         </w:p>
       </w:tc>
@@ -700,6 +724,7 @@
         <w:p>
           <w:pPr>
             <w:pStyle w:val="Cabealho"/>
+            <w:spacing w:after="0"/>
             <w:rPr>
               <w:rFonts w:cs="Arial"/>
               <w:szCs w:val="24"/>
@@ -709,7 +734,39 @@
         <w:p>
           <w:pPr>
             <w:pStyle w:val="Cabealho"/>
-            <w:spacing w:line="240" w:lineRule="auto"/>
+            <w:spacing w:after="0" w:line="240" w:lineRule="auto"/>
+            <w:jc w:val="center"/>
+            <w:rPr>
+              <w:rFonts w:cs="Arial"/>
+              <w:b/>
+              <w:szCs w:val="24"/>
+            </w:rPr>
+          </w:pPr>
+          <w:r>
+            <w:rPr>
+              <w:rFonts w:cs="Arial"/>
+              <w:b/>
+              <w:szCs w:val="24"/>
+            </w:rPr>
+            <w:t>Procedimentos Operacionais Padronizados</w:t>
+          </w:r>
+        </w:p>
+        <w:p>
+          <w:pPr>
+            <w:pStyle w:val="Cabealho"/>
+            <w:spacing w:after="0" w:line="240" w:lineRule="auto"/>
+            <w:jc w:val="center"/>
+            <w:rPr>
+              <w:rFonts w:cs="Arial"/>
+              <w:b/>
+              <w:szCs w:val="24"/>
+            </w:rPr>
+          </w:pPr>
+        </w:p>
+        <w:p>
+          <w:pPr>
+            <w:pStyle w:val="Cabealho"/>
+            <w:spacing w:after="0" w:line="240" w:lineRule="auto"/>
             <w:jc w:val="center"/>
             <w:rPr>
               <w:rFonts w:cs="Arial"/>
@@ -721,7 +778,7 @@
               <w:rFonts w:cs="Arial"/>
               <w:szCs w:val="24"/>
             </w:rPr>
-            <w:t>Manual de Boas Práticas</w:t>
+            <w:t>Higienização de Instalações, Equipamentos e Móveis</w:t>
           </w:r>
         </w:p>
       </w:tc>
@@ -741,21 +798,7 @@
             <w:rPr>
               <w:rFonts w:ascii="Calibri" w:hAnsi="Calibri"/>
             </w:rPr>
-            <w:t>Código: POP-{</w:t>
-          </w:r>
-          <w:proofErr w:type="spellStart"/>
-          <w:r>
-            <w:rPr>
-              <w:rFonts w:ascii="Calibri" w:hAnsi="Calibri"/>
-            </w:rPr>
-            <w:t>codP</w:t>
-          </w:r>
-          <w:proofErr w:type="spellEnd"/>
-          <w:r>
-            <w:rPr>
-              <w:rFonts w:ascii="Calibri" w:hAnsi="Calibri"/>
-            </w:rPr>
-            <w:t>}</w:t>
+            <w:t>Código: {0cab}</w:t>
           </w:r>
         </w:p>
       </w:tc>
@@ -807,12 +850,15 @@
             <w:rPr>
               <w:rFonts w:ascii="Calibri" w:hAnsi="Calibri"/>
             </w:rPr>
-            <w:t>Revisão: rev0</w:t>
+            <w:t>Revisão: {0rev}</w:t>
           </w:r>
         </w:p>
       </w:tc>
     </w:tr>
     <w:tr>
+      <w:trPr>
+        <w:trHeight w:val="310"/>
+      </w:trPr>
       <w:tc>
         <w:tcPr>
           <w:tcW w:w="1638" w:type="dxa"/>
@@ -860,6 +906,43 @@
               <w:rFonts w:ascii="Calibri" w:hAnsi="Calibri"/>
             </w:rPr>
             <w:t>Página:</w:t>
+          </w:r>
+          <w:r>
+            <w:rPr>
+              <w:rFonts w:ascii="Calibri" w:hAnsi="Calibri"/>
+            </w:rPr>
+            <w:t xml:space="preserve"> </w:t>
+          </w:r>
+          <w:r>
+            <w:rPr>
+              <w:rFonts w:ascii="Calibri" w:hAnsi="Calibri"/>
+            </w:rPr>
+            <w:fldChar w:fldCharType="begin"/>
+          </w:r>
+          <w:r>
+            <w:rPr>
+              <w:rFonts w:ascii="Calibri" w:hAnsi="Calibri"/>
+            </w:rPr>
+            <w:instrText xml:space="preserve"> PAGE  \* Arabic  \* MERGEFORMAT </w:instrText>
+          </w:r>
+          <w:r>
+            <w:rPr>
+              <w:rFonts w:ascii="Calibri" w:hAnsi="Calibri"/>
+            </w:rPr>
+            <w:fldChar w:fldCharType="separate"/>
+          </w:r>
+          <w:r>
+            <w:rPr>
+              <w:rFonts w:ascii="Calibri" w:hAnsi="Calibri"/>
+              <w:noProof/>
+            </w:rPr>
+            <w:t>1</w:t>
+          </w:r>
+          <w:r>
+            <w:rPr>
+              <w:rFonts w:ascii="Calibri" w:hAnsi="Calibri"/>
+            </w:rPr>
+            <w:fldChar w:fldCharType="end"/>
           </w:r>
         </w:p>
       </w:tc>
@@ -2632,7 +2715,7 @@
 </file>
 
 <file path=customXml/itemProps1.xml><?xml version="1.0" encoding="utf-8"?>
-<ds:datastoreItem xmlns:ds="http://schemas.openxmlformats.org/officeDocument/2006/customXml" ds:itemID="{4B40711A-5C98-40A0-B3F9-4B5C9874E4A6}">
+<ds:datastoreItem xmlns:ds="http://schemas.openxmlformats.org/officeDocument/2006/customXml" ds:itemID="{42DD78EF-33C4-454A-B8B8-5354619670F1}">
   <ds:schemaRefs>
     <ds:schemaRef ds:uri="http://schemas.openxmlformats.org/officeDocument/2006/bibliography"/>
   </ds:schemaRefs>

</xml_diff>

<commit_message>
templates do pop atualizados e classe de criação tbm
</commit_message>
<xml_diff>
--- a/BoasPraticasService/templates/POP1.docx
+++ b/BoasPraticasService/templates/POP1.docx
@@ -128,7 +128,7 @@
           <w:sz w:val="48"/>
           <w:szCs w:val="48"/>
         </w:rPr>
-        <w:t>{5resposta}</w:t>
+        <w:t>{0poprs}</w:t>
       </w:r>
     </w:p>
     <w:p>
@@ -299,25 +299,25 @@
       </w:pPr>
       <w:r>
         <w:lastRenderedPageBreak/>
-        <w:t>OBJETIVO</w:t>
-      </w:r>
-    </w:p>
-    <w:p>
-      <w:r>
-        <w:t>{1resposta}</w:t>
-      </w:r>
-    </w:p>
-    <w:p>
-      <w:pPr>
-        <w:pStyle w:val="Ttulo1"/>
-      </w:pPr>
-      <w:r>
-        <w:t>descrição dos procediment</w:t>
+        <w:t>OB</w:t>
       </w:r>
       <w:bookmarkStart w:id="0" w:name="_GoBack"/>
       <w:bookmarkEnd w:id="0"/>
       <w:r>
-        <w:t>os</w:t>
+        <w:t>JETIVO</w:t>
+      </w:r>
+    </w:p>
+    <w:p>
+      <w:r>
+        <w:t>{1resposta}</w:t>
+      </w:r>
+    </w:p>
+    <w:p>
+      <w:pPr>
+        <w:pStyle w:val="Ttulo1"/>
+      </w:pPr>
+      <w:r>
+        <w:t>descrição dos procedimentos</w:t>
       </w:r>
     </w:p>
     <w:p>
@@ -680,9 +680,9 @@
       <w:tblLook w:val="04A0" w:firstRow="1" w:lastRow="0" w:firstColumn="1" w:lastColumn="0" w:noHBand="0" w:noVBand="1"/>
     </w:tblPr>
     <w:tblGrid>
-      <w:gridCol w:w="1625"/>
-      <w:gridCol w:w="5510"/>
-      <w:gridCol w:w="2215"/>
+      <w:gridCol w:w="1613"/>
+      <w:gridCol w:w="5519"/>
+      <w:gridCol w:w="2218"/>
     </w:tblGrid>
     <w:tr>
       <w:tc>
@@ -711,7 +711,7 @@
             <w:rPr>
               <w:rFonts w:ascii="Calibri" w:hAnsi="Calibri"/>
             </w:rPr>
-            <w:t>{5resposta}</w:t>
+            <w:t>{0poprs}</w:t>
           </w:r>
         </w:p>
       </w:tc>
@@ -2715,7 +2715,7 @@
 </file>
 
 <file path=customXml/itemProps1.xml><?xml version="1.0" encoding="utf-8"?>
-<ds:datastoreItem xmlns:ds="http://schemas.openxmlformats.org/officeDocument/2006/customXml" ds:itemID="{42DD78EF-33C4-454A-B8B8-5354619670F1}">
+<ds:datastoreItem xmlns:ds="http://schemas.openxmlformats.org/officeDocument/2006/customXml" ds:itemID="{2C17DABB-FC39-4B4F-BD74-E40AC1F2F587}">
   <ds:schemaRefs>
     <ds:schemaRef ds:uri="http://schemas.openxmlformats.org/officeDocument/2006/bibliography"/>
   </ds:schemaRefs>

</xml_diff>

<commit_message>
Atualização da geração de pop
</commit_message>
<xml_diff>
--- a/BoasPraticasService/templates/POP1.docx
+++ b/BoasPraticasService/templates/POP1.docx
@@ -299,17 +299,105 @@
       </w:pPr>
       <w:r>
         <w:lastRenderedPageBreak/>
-        <w:t>OB</w:t>
-      </w:r>
+        <w:t>OBJETIVO</w:t>
+      </w:r>
+    </w:p>
+    <w:p>
+      <w:r>
+        <w:t>{1resposta}</w:t>
+      </w:r>
+    </w:p>
+    <w:p>
+      <w:pPr>
+        <w:pStyle w:val="Ttulo1"/>
+      </w:pPr>
+      <w:r>
+        <w:t>descrição dos procedimentos</w:t>
+      </w:r>
+    </w:p>
+    <w:p>
+      <w:pPr>
+        <w:pStyle w:val="Ttulo2"/>
+      </w:pPr>
+      <w:r>
+        <w:t>Natureza da superfície a ser higienizada</w:t>
+      </w:r>
+    </w:p>
+    <w:p>
+      <w:r>
+        <w:t>{2resposta}</w:t>
+      </w:r>
+    </w:p>
+    <w:p>
+      <w:pPr>
+        <w:pStyle w:val="Ttulo2"/>
+      </w:pPr>
+      <w:r>
+        <w:t>Produtos, equipamentos e utensílios de higienização</w:t>
+      </w:r>
+    </w:p>
+    <w:p>
+      <w:r>
+        <w:t>{3resposta}</w:t>
+      </w:r>
+    </w:p>
+    <w:p>
+      <w:r>
+        <w:t>{4resposta}</w:t>
+      </w:r>
+    </w:p>
+    <w:p>
+      <w:pPr>
+        <w:rPr>
+          <w:rFonts w:cs="Arial"/>
+          <w:szCs w:val="24"/>
+        </w:rPr>
+      </w:pPr>
+      <w:r>
+        <w:t>{5resposta}</w:t>
+      </w:r>
+    </w:p>
+    <w:p>
+      <w:pPr>
+        <w:pStyle w:val="Ttulo2"/>
+      </w:pPr>
+      <w:r>
+        <w:t>Higienização das instalações, equipamentos e móveis</w:t>
+      </w:r>
+    </w:p>
+    <w:p>
+      <w:r>
+        <w:t>{6resposta}</w:t>
+      </w:r>
+    </w:p>
+    <w:p>
+      <w:r>
+        <w:t>{7resposta}</w:t>
+      </w:r>
+    </w:p>
+    <w:p>
+      <w:r>
+        <w:t>{8resposta}</w:t>
+      </w:r>
+    </w:p>
+    <w:p>
+      <w:r>
+        <w:t>{9resposta}</w:t>
+      </w:r>
+    </w:p>
+    <w:p>
+      <w:pPr>
+        <w:pStyle w:val="Ttulo1"/>
+      </w:pPr>
       <w:bookmarkStart w:id="0" w:name="_GoBack"/>
       <w:bookmarkEnd w:id="0"/>
       <w:r>
-        <w:t>JETIVO</w:t>
-      </w:r>
-    </w:p>
-    <w:p>
-      <w:r>
-        <w:t>{1resposta}</w:t>
+        <w:t>monitoramento</w:t>
+      </w:r>
+    </w:p>
+    <w:p>
+      <w:r>
+        <w:t>{10resposta}</w:t>
       </w:r>
     </w:p>
     <w:p>
@@ -317,82 +405,12 @@
         <w:pStyle w:val="Ttulo1"/>
       </w:pPr>
       <w:r>
-        <w:t>descrição dos procedimentos</w:t>
-      </w:r>
-    </w:p>
-    <w:p>
-      <w:pPr>
-        <w:pStyle w:val="Ttulo2"/>
-      </w:pPr>
-      <w:r>
-        <w:t>Natureza da superfície a ser higienizada</w:t>
-      </w:r>
-    </w:p>
-    <w:p>
-      <w:r>
-        <w:t>{2resposta}</w:t>
-      </w:r>
-    </w:p>
-    <w:p>
-      <w:pPr>
-        <w:pStyle w:val="Ttulo2"/>
-      </w:pPr>
-      <w:r>
-        <w:t>Produtos, equipamentos e utensílios de higienização</w:t>
-      </w:r>
-    </w:p>
-    <w:p>
-      <w:r>
-        <w:t>{3resposta}</w:t>
-      </w:r>
-    </w:p>
-    <w:p>
-      <w:r>
-        <w:t>{4resposta}</w:t>
-      </w:r>
-    </w:p>
-    <w:p>
-      <w:pPr>
-        <w:rPr>
-          <w:rFonts w:cs="Arial"/>
-          <w:szCs w:val="24"/>
-        </w:rPr>
-      </w:pPr>
-      <w:r>
-        <w:t>{5resposta}</w:t>
-      </w:r>
-    </w:p>
-    <w:p>
-      <w:pPr>
-        <w:pStyle w:val="Ttulo2"/>
-      </w:pPr>
-      <w:r>
-        <w:t>Higienização das instalações, equipamentos e móveis</w:t>
-      </w:r>
-    </w:p>
-    <w:p>
-      <w:r>
-        <w:t>{6resposta}</w:t>
-      </w:r>
-    </w:p>
-    <w:p>
-      <w:r>
-        <w:t>{7resposta}</w:t>
-      </w:r>
-    </w:p>
-    <w:p>
-      <w:r>
-        <w:t>{8resposta}</w:t>
-      </w:r>
-    </w:p>
-    <w:p>
-      <w:r>
-        <w:t>{9resposta}</w:t>
-      </w:r>
-    </w:p>
-    <w:p>
-      <w:r>
-        <w:t>Tabela 4.1</w:t>
+        <w:t>ação corretiva</w:t>
+      </w:r>
+    </w:p>
+    <w:p>
+      <w:r>
+        <w:t>{11resposta}</w:t>
       </w:r>
     </w:p>
     <w:p>
@@ -400,12 +418,12 @@
         <w:pStyle w:val="Ttulo1"/>
       </w:pPr>
       <w:r>
-        <w:t>monitoramento</w:t>
-      </w:r>
-    </w:p>
-    <w:p>
-      <w:r>
-        <w:t>{10resposta}</w:t>
+        <w:t>verificação</w:t>
+      </w:r>
+    </w:p>
+    <w:p>
+      <w:r>
+        <w:t>{12resposta}</w:t>
       </w:r>
     </w:p>
     <w:p>
@@ -413,12 +431,12 @@
         <w:pStyle w:val="Ttulo1"/>
       </w:pPr>
       <w:r>
-        <w:t>ação corretiva</w:t>
-      </w:r>
-    </w:p>
-    <w:p>
-      <w:r>
-        <w:t>{11resposta}</w:t>
+        <w:t>Registro</w:t>
+      </w:r>
+    </w:p>
+    <w:p>
+      <w:r>
+        <w:t>{13resposta}</w:t>
       </w:r>
     </w:p>
     <w:p>
@@ -426,33 +444,7 @@
         <w:pStyle w:val="Ttulo1"/>
       </w:pPr>
       <w:r>
-        <w:t>verificação</w:t>
-      </w:r>
-    </w:p>
-    <w:p>
-      <w:r>
-        <w:t>{12resposta}</w:t>
-      </w:r>
-    </w:p>
-    <w:p>
-      <w:pPr>
-        <w:pStyle w:val="Ttulo1"/>
-      </w:pPr>
-      <w:r>
         <w:lastRenderedPageBreak/>
-        <w:t>Registro</w:t>
-      </w:r>
-    </w:p>
-    <w:p>
-      <w:r>
-        <w:t>{13resposta}</w:t>
-      </w:r>
-    </w:p>
-    <w:p>
-      <w:pPr>
-        <w:pStyle w:val="Ttulo1"/>
-      </w:pPr>
-      <w:r>
         <w:t>anexos</w:t>
       </w:r>
     </w:p>
@@ -936,7 +928,7 @@
               <w:rFonts w:ascii="Calibri" w:hAnsi="Calibri"/>
               <w:noProof/>
             </w:rPr>
-            <w:t>1</w:t>
+            <w:t>2</w:t>
           </w:r>
           <w:r>
             <w:rPr>
@@ -2715,7 +2707,7 @@
 </file>
 
 <file path=customXml/itemProps1.xml><?xml version="1.0" encoding="utf-8"?>
-<ds:datastoreItem xmlns:ds="http://schemas.openxmlformats.org/officeDocument/2006/customXml" ds:itemID="{2C17DABB-FC39-4B4F-BD74-E40AC1F2F587}">
+<ds:datastoreItem xmlns:ds="http://schemas.openxmlformats.org/officeDocument/2006/customXml" ds:itemID="{DEC8A577-3F65-4CA8-B6E8-83BC4721D73B}">
   <ds:schemaRefs>
     <ds:schemaRef ds:uri="http://schemas.openxmlformats.org/officeDocument/2006/bibliography"/>
   </ds:schemaRefs>

</xml_diff>

<commit_message>
ajustado margem dos templates e numero revisao na DocumentoNegocio
</commit_message>
<xml_diff>
--- a/BoasPraticasService/templates/POP1.docx
+++ b/BoasPraticasService/templates/POP1.docx
@@ -320,77 +320,80 @@
         <w:pStyle w:val="Ttulo2"/>
       </w:pPr>
       <w:r>
-        <w:t>Natureza da superfície a ser higienizada</w:t>
-      </w:r>
-    </w:p>
-    <w:p>
-      <w:r>
-        <w:t>{2resposta}</w:t>
-      </w:r>
-    </w:p>
-    <w:p>
-      <w:pPr>
-        <w:pStyle w:val="Ttulo2"/>
-      </w:pPr>
-      <w:r>
-        <w:t>Produtos, equipamentos e utensílios de higienização</w:t>
-      </w:r>
-    </w:p>
-    <w:p>
-      <w:r>
-        <w:t>{3resposta}</w:t>
-      </w:r>
-    </w:p>
-    <w:p>
-      <w:r>
-        <w:t>{4resposta}</w:t>
-      </w:r>
-    </w:p>
-    <w:p>
-      <w:pPr>
-        <w:rPr>
-          <w:rFonts w:cs="Arial"/>
-          <w:szCs w:val="24"/>
-        </w:rPr>
-      </w:pPr>
-      <w:r>
-        <w:t>{5resposta}</w:t>
-      </w:r>
-    </w:p>
-    <w:p>
-      <w:pPr>
-        <w:pStyle w:val="Ttulo2"/>
-      </w:pPr>
-      <w:r>
-        <w:t>Higienização das instalações, equipamentos e móveis</w:t>
-      </w:r>
-    </w:p>
-    <w:p>
-      <w:r>
-        <w:t>{6resposta}</w:t>
-      </w:r>
-    </w:p>
-    <w:p>
-      <w:r>
-        <w:t>{7resposta}</w:t>
-      </w:r>
-    </w:p>
-    <w:p>
-      <w:r>
-        <w:t>{8resposta}</w:t>
-      </w:r>
-    </w:p>
-    <w:p>
-      <w:r>
-        <w:t>{9resposta}</w:t>
-      </w:r>
-    </w:p>
-    <w:p>
-      <w:pPr>
-        <w:pStyle w:val="Ttulo1"/>
-      </w:pPr>
+        <w:t>Na</w:t>
+      </w:r>
       <w:bookmarkStart w:id="0" w:name="_GoBack"/>
       <w:bookmarkEnd w:id="0"/>
+      <w:r>
+        <w:t>tureza da superfície a ser higienizada</w:t>
+      </w:r>
+    </w:p>
+    <w:p>
+      <w:r>
+        <w:t>{2resposta}</w:t>
+      </w:r>
+    </w:p>
+    <w:p>
+      <w:pPr>
+        <w:pStyle w:val="Ttulo2"/>
+      </w:pPr>
+      <w:r>
+        <w:t>Produtos, equipamentos e utensílios de higienização</w:t>
+      </w:r>
+    </w:p>
+    <w:p>
+      <w:r>
+        <w:t>{3resposta}</w:t>
+      </w:r>
+    </w:p>
+    <w:p>
+      <w:r>
+        <w:t>{4resposta}</w:t>
+      </w:r>
+    </w:p>
+    <w:p>
+      <w:pPr>
+        <w:rPr>
+          <w:rFonts w:cs="Arial"/>
+          <w:szCs w:val="24"/>
+        </w:rPr>
+      </w:pPr>
+      <w:r>
+        <w:t>{5resposta}</w:t>
+      </w:r>
+    </w:p>
+    <w:p>
+      <w:pPr>
+        <w:pStyle w:val="Ttulo2"/>
+      </w:pPr>
+      <w:r>
+        <w:t>Higienização das instalações, equipamentos e móveis</w:t>
+      </w:r>
+    </w:p>
+    <w:p>
+      <w:r>
+        <w:t>{6resposta}</w:t>
+      </w:r>
+    </w:p>
+    <w:p>
+      <w:r>
+        <w:t>{7resposta}</w:t>
+      </w:r>
+    </w:p>
+    <w:p>
+      <w:r>
+        <w:t>{8resposta}</w:t>
+      </w:r>
+    </w:p>
+    <w:p>
+      <w:r>
+        <w:t>{9resposta}</w:t>
+      </w:r>
+    </w:p>
+    <w:p>
+      <w:pPr>
+        <w:pStyle w:val="Ttulo1"/>
+      </w:pPr>
       <w:r>
         <w:t>monitoramento</w:t>
       </w:r>
@@ -553,7 +556,21 @@
             <w:rPr>
               <w:rFonts w:cs="Arial"/>
             </w:rPr>
-            <w:t xml:space="preserve">                      (nome completo)</w:t>
+            <w:t xml:space="preserve">                      (</w:t>
+          </w:r>
+          <w:proofErr w:type="gramStart"/>
+          <w:r>
+            <w:rPr>
+              <w:rFonts w:cs="Arial"/>
+            </w:rPr>
+            <w:t>nome</w:t>
+          </w:r>
+          <w:proofErr w:type="gramEnd"/>
+          <w:r>
+            <w:rPr>
+              <w:rFonts w:cs="Arial"/>
+            </w:rPr>
+            <w:t xml:space="preserve"> completo)</w:t>
           </w:r>
         </w:p>
         <w:p>
@@ -603,7 +620,21 @@
             <w:rPr>
               <w:rFonts w:cs="Arial"/>
             </w:rPr>
-            <w:t xml:space="preserve">                          (nome completo)</w:t>
+            <w:t xml:space="preserve">                          (</w:t>
+          </w:r>
+          <w:proofErr w:type="gramStart"/>
+          <w:r>
+            <w:rPr>
+              <w:rFonts w:cs="Arial"/>
+            </w:rPr>
+            <w:t>nome</w:t>
+          </w:r>
+          <w:proofErr w:type="gramEnd"/>
+          <w:r>
+            <w:rPr>
+              <w:rFonts w:cs="Arial"/>
+            </w:rPr>
+            <w:t xml:space="preserve"> completo)</w:t>
           </w:r>
         </w:p>
         <w:p>
@@ -969,7 +1000,7 @@
   <w:abstractNum w:abstractNumId="0">
     <w:nsid w:val="156A3627"/>
     <w:multiLevelType w:val="multilevel"/>
-    <w:tmpl w:val="CC86DC02"/>
+    <w:tmpl w:val="904635AA"/>
     <w:lvl w:ilvl="0">
       <w:start w:val="1"/>
       <w:numFmt w:val="decimal"/>
@@ -1591,12 +1622,13 @@
     <w:autoRedefine/>
     <w:uiPriority w:val="9"/>
     <w:qFormat/>
-    <w:rsid w:val="00120E0F"/>
+    <w:rsid w:val="00542E1E"/>
     <w:pPr>
       <w:numPr>
         <w:numId w:val="1"/>
       </w:numPr>
       <w:spacing w:before="300" w:after="40"/>
+      <w:ind w:left="426"/>
       <w:jc w:val="left"/>
       <w:outlineLvl w:val="0"/>
     </w:pPr>
@@ -1616,13 +1648,14 @@
     <w:uiPriority w:val="9"/>
     <w:unhideWhenUsed/>
     <w:qFormat/>
-    <w:rsid w:val="008B4727"/>
+    <w:rsid w:val="00C821FB"/>
     <w:pPr>
       <w:numPr>
         <w:ilvl w:val="1"/>
         <w:numId w:val="1"/>
       </w:numPr>
       <w:spacing w:after="0"/>
+      <w:ind w:left="567"/>
       <w:jc w:val="left"/>
       <w:outlineLvl w:val="1"/>
     </w:pPr>
@@ -1888,7 +1921,7 @@
     <w:name w:val="Título 1 Char"/>
     <w:link w:val="Ttulo1"/>
     <w:uiPriority w:val="9"/>
-    <w:rsid w:val="00120E0F"/>
+    <w:rsid w:val="00542E1E"/>
     <w:rPr>
       <w:rFonts w:ascii="Arial" w:hAnsi="Arial"/>
       <w:b/>
@@ -1903,7 +1936,7 @@
     <w:name w:val="Título 2 Char"/>
     <w:link w:val="Ttulo2"/>
     <w:uiPriority w:val="9"/>
-    <w:rsid w:val="008B4727"/>
+    <w:rsid w:val="00C821FB"/>
     <w:rPr>
       <w:rFonts w:ascii="Arial" w:hAnsi="Arial" w:cs="Arial"/>
       <w:caps/>
@@ -2707,7 +2740,7 @@
 </file>
 
 <file path=customXml/itemProps1.xml><?xml version="1.0" encoding="utf-8"?>
-<ds:datastoreItem xmlns:ds="http://schemas.openxmlformats.org/officeDocument/2006/customXml" ds:itemID="{DEC8A577-3F65-4CA8-B6E8-83BC4721D73B}">
+<ds:datastoreItem xmlns:ds="http://schemas.openxmlformats.org/officeDocument/2006/customXml" ds:itemID="{C306241D-FC66-4884-BEEE-8C7E61BA52C6}">
   <ds:schemaRefs>
     <ds:schemaRef ds:uri="http://schemas.openxmlformats.org/officeDocument/2006/bibliography"/>
   </ds:schemaRefs>

</xml_diff>